<commit_message>
Historical Interface improvements: - Update User Guide - Fixed historical configuration page find interface error - Disable pie and sankey chart refresh in case of HI (flows and hosts details) - Disable flows and hosts table refresh in case of HI
git-svn-id: https://svn.ntop.org/svn/ntop/trunk/ntopng@8221 a02cd0c1-8e76-42e1-a119-56f9641475e2
</commit_message>
<xml_diff>
--- a/doc/UserGuide.docx
+++ b/doc/UserGuide.docx
@@ -1877,7 +1877,7 @@
           <w:rtl w:val="0"/>
           <w:lang w:val="en-US"/>
         </w:rPr>
-        <w:t>22</w:t>
+        <w:t>23</w:t>
       </w:r>
       <w:r>
         <w:rPr>
@@ -17960,178 +17960,43 @@
           <w:rtl w:val="0"/>
           <w:lang w:val="en-US"/>
         </w:rPr>
-        <w:t xml:space="preserve">As you know via </w:t>
-      </w:r>
-      <w:r>
-        <w:rPr>
-          <w:sz w:val="22"/>
-          <w:szCs w:val="22"/>
-          <w:rtl w:val="0"/>
-          <w:lang w:val="en-US"/>
-        </w:rPr>
-        <w:t xml:space="preserve">the option -F </w:t>
-      </w:r>
-      <w:r>
-        <w:rPr>
-          <w:sz w:val="22"/>
-          <w:szCs w:val="22"/>
-          <w:rtl w:val="0"/>
-          <w:lang w:val="en-US"/>
-        </w:rPr>
-        <w:t xml:space="preserve">you can </w:t>
-      </w:r>
-      <w:r>
-        <w:rPr>
-          <w:sz w:val="22"/>
-          <w:szCs w:val="22"/>
-          <w:rtl w:val="0"/>
-          <w:lang w:val="en-US"/>
-        </w:rPr>
-        <w:t>asked to</w:t>
-      </w:r>
-      <w:r>
-        <w:rPr>
-          <w:sz w:val="22"/>
-          <w:szCs w:val="22"/>
-          <w:rtl w:val="0"/>
-          <w:lang w:val="en-US"/>
-        </w:rPr>
-        <w:t xml:space="preserve"> ntopng </w:t>
-      </w:r>
-      <w:r>
-        <w:rPr>
-          <w:sz w:val="22"/>
-          <w:szCs w:val="22"/>
-          <w:rtl w:val="0"/>
-          <w:lang w:val="en-US"/>
-        </w:rPr>
-        <w:t xml:space="preserve">to dump expired flows in </w:t>
-      </w:r>
-      <w:r>
-        <w:rPr>
-          <w:sz w:val="22"/>
-          <w:szCs w:val="22"/>
-          <w:rtl w:val="0"/>
-          <w:lang w:val="en-US"/>
-        </w:rPr>
-        <w:t xml:space="preserve">SQLite format. </w:t>
-      </w:r>
-      <w:r>
-        <w:rPr>
-          <w:sz w:val="22"/>
-          <w:szCs w:val="22"/>
-          <w:rtl w:val="0"/>
-          <w:lang w:val="en-US"/>
-        </w:rPr>
-        <w:t xml:space="preserve">Now suppose that you </w:t>
-      </w:r>
-      <w:r>
-        <w:rPr>
-          <w:sz w:val="22"/>
-          <w:szCs w:val="22"/>
-          <w:rtl w:val="0"/>
-          <w:lang w:val="en-US"/>
-        </w:rPr>
-        <w:t xml:space="preserve">have </w:t>
-      </w:r>
-      <w:r>
-        <w:rPr>
-          <w:sz w:val="22"/>
-          <w:szCs w:val="22"/>
-          <w:rtl w:val="0"/>
-          <w:lang w:val="en-US"/>
-        </w:rPr>
-        <w:t>to check the activity of your network in a specific time interval, y</w:t>
-      </w:r>
-      <w:r>
-        <w:rPr>
-          <w:sz w:val="22"/>
-          <w:szCs w:val="22"/>
-          <w:rtl w:val="0"/>
-          <w:lang w:val="en-US"/>
-        </w:rPr>
-        <w:t>ou can decide to</w:t>
-      </w:r>
-      <w:r>
-        <w:rPr>
-          <w:sz w:val="22"/>
-          <w:szCs w:val="22"/>
-          <w:rtl w:val="0"/>
-          <w:lang w:val="en-US"/>
-        </w:rPr>
-        <w:t xml:space="preserve"> load</w:t>
-      </w:r>
-      <w:r>
-        <w:rPr>
-          <w:sz w:val="22"/>
-          <w:szCs w:val="22"/>
-          <w:rtl w:val="0"/>
-          <w:lang w:val="en-US"/>
-        </w:rPr>
-        <w:t xml:space="preserve"> </w:t>
-      </w:r>
-      <w:r>
-        <w:rPr>
-          <w:sz w:val="22"/>
-          <w:szCs w:val="22"/>
-          <w:rtl w:val="0"/>
-          <w:lang w:val="en-US"/>
-        </w:rPr>
-        <w:t xml:space="preserve">those SQLite database </w:t>
-      </w:r>
-      <w:r>
-        <w:rPr>
-          <w:sz w:val="22"/>
-          <w:szCs w:val="22"/>
-          <w:rtl w:val="0"/>
-          <w:lang w:val="en-US"/>
-        </w:rPr>
-        <w:t xml:space="preserve">into </w:t>
-      </w:r>
-      <w:r>
-        <w:rPr>
-          <w:sz w:val="22"/>
-          <w:szCs w:val="22"/>
-          <w:rtl w:val="0"/>
-          <w:lang w:val="en-US"/>
-        </w:rPr>
-        <w:t>a</w:t>
-      </w:r>
-      <w:r>
-        <w:rPr>
-          <w:sz w:val="22"/>
-          <w:szCs w:val="22"/>
-          <w:rtl w:val="0"/>
-          <w:lang w:val="en-US"/>
-        </w:rPr>
-        <w:t xml:space="preserve"> </w:t>
-      </w:r>
-      <w:r>
-        <w:rPr>
-          <w:sz w:val="22"/>
-          <w:szCs w:val="22"/>
-          <w:rtl w:val="0"/>
-          <w:lang w:val="en-US"/>
-        </w:rPr>
-        <w:t>dedicated</w:t>
-      </w:r>
-      <w:r>
-        <w:rPr>
-          <w:sz w:val="22"/>
-          <w:szCs w:val="22"/>
-          <w:rtl w:val="0"/>
-          <w:lang w:val="en-US"/>
-        </w:rPr>
-        <w:t xml:space="preserve"> ntopng interface </w:t>
-      </w:r>
-      <w:r>
-        <w:rPr>
-          <w:sz w:val="22"/>
-          <w:szCs w:val="22"/>
-          <w:rtl w:val="0"/>
-          <w:lang w:val="en-US"/>
-        </w:rPr>
-        <w:t xml:space="preserve">called </w:t>
+        <w:t>Suppose that you have to check the activity of your network in a specific time interval, with ntopng you can decide to load the</w:t>
+      </w:r>
+      <w:r>
+        <w:rPr>
+          <w:sz w:val="22"/>
+          <w:szCs w:val="22"/>
+          <w:rtl w:val="0"/>
+          <w:lang w:val="en-US"/>
+        </w:rPr>
+        <w:t> </w:t>
+      </w:r>
+      <w:r>
+        <w:rPr>
+          <w:sz w:val="22"/>
+          <w:szCs w:val="22"/>
+          <w:rtl w:val="0"/>
+          <w:lang w:val="en-US"/>
+        </w:rPr>
+        <w:t>stored</w:t>
+      </w:r>
+      <w:r>
+        <w:rPr>
+          <w:sz w:val="22"/>
+          <w:szCs w:val="22"/>
+          <w:rtl w:val="0"/>
+          <w:lang w:val="en-US"/>
+        </w:rPr>
+        <w:t> </w:t>
+      </w:r>
+      <w:r>
+        <w:rPr>
+          <w:sz w:val="22"/>
+          <w:szCs w:val="22"/>
+          <w:rtl w:val="0"/>
+          <w:lang w:val="en-US"/>
+        </w:rPr>
+        <w:t xml:space="preserve">historical data into a dedicated ntopng interface called </w:t>
       </w:r>
       <w:r>
         <w:rPr>
@@ -18181,7 +18046,7 @@
               <wp:posOffset>1398931</wp:posOffset>
             </wp:positionH>
             <wp:positionV relativeFrom="line">
-              <wp:posOffset>279400</wp:posOffset>
+              <wp:posOffset>190499</wp:posOffset>
             </wp:positionV>
             <wp:extent cx="2468193" cy="1828800"/>
             <wp:effectExtent l="0" t="0" r="0" b="0"/>
@@ -18239,6 +18104,168 @@
           <w:rtl w:val="0"/>
           <w:lang w:val="en-US"/>
         </w:rPr>
+        <w:t>I</w:t>
+      </w:r>
+      <w:r>
+        <w:rPr>
+          <w:sz w:val="22"/>
+          <w:szCs w:val="22"/>
+          <w:rtl w:val="0"/>
+          <w:lang w:val="en-US"/>
+        </w:rPr>
+        <w:t>n order to active the</w:t>
+      </w:r>
+      <w:r>
+        <w:rPr>
+          <w:sz w:val="22"/>
+          <w:szCs w:val="22"/>
+          <w:rtl w:val="0"/>
+          <w:lang w:val="en-US"/>
+        </w:rPr>
+        <w:t> </w:t>
+      </w:r>
+      <w:r>
+        <w:rPr>
+          <w:sz w:val="22"/>
+          <w:szCs w:val="22"/>
+          <w:rtl w:val="0"/>
+          <w:lang w:val="en-US"/>
+        </w:rPr>
+        <w:t>H</w:t>
+      </w:r>
+      <w:r>
+        <w:rPr>
+          <w:sz w:val="22"/>
+          <w:szCs w:val="22"/>
+          <w:rtl w:val="0"/>
+          <w:lang w:val="en-US"/>
+        </w:rPr>
+        <w:t xml:space="preserve">istorical </w:t>
+      </w:r>
+      <w:r>
+        <w:rPr>
+          <w:sz w:val="22"/>
+          <w:szCs w:val="22"/>
+          <w:rtl w:val="0"/>
+          <w:lang w:val="en-US"/>
+        </w:rPr>
+        <w:t>I</w:t>
+      </w:r>
+      <w:r>
+        <w:rPr>
+          <w:sz w:val="22"/>
+          <w:szCs w:val="22"/>
+          <w:rtl w:val="0"/>
+          <w:lang w:val="en-US"/>
+        </w:rPr>
+        <w:t xml:space="preserve">nterface, </w:t>
+      </w:r>
+      <w:r>
+        <w:rPr>
+          <w:sz w:val="22"/>
+          <w:szCs w:val="22"/>
+          <w:rtl w:val="0"/>
+          <w:lang w:val="en-US"/>
+        </w:rPr>
+        <w:t> </w:t>
+      </w:r>
+      <w:r>
+        <w:rPr>
+          <w:sz w:val="22"/>
+          <w:szCs w:val="22"/>
+          <w:rtl w:val="0"/>
+          <w:lang w:val="en-US"/>
+        </w:rPr>
+        <w:t>you have to run ntopng with the -F option.</w:t>
+      </w:r>
+      <w:r>
+        <w:rPr>
+          <w:sz w:val="22"/>
+          <w:szCs w:val="22"/>
+          <w:rtl w:val="0"/>
+          <w:lang w:val="en-US"/>
+        </w:rPr>
+        <w:t xml:space="preserve"> </w:t>
+      </w:r>
+      <w:r>
+        <w:rPr>
+          <w:sz w:val="22"/>
+          <w:szCs w:val="22"/>
+          <w:rtl w:val="0"/>
+          <w:lang w:val="en-US"/>
+        </w:rPr>
+        <w:t>Via this option you can ask to ntopng to dump ,every</w:t>
+      </w:r>
+      <w:r>
+        <w:rPr>
+          <w:sz w:val="22"/>
+          <w:szCs w:val="22"/>
+          <w:rtl w:val="0"/>
+          <w:lang w:val="en-US"/>
+        </w:rPr>
+        <w:t xml:space="preserve"> five</w:t>
+      </w:r>
+      <w:r>
+        <w:rPr>
+          <w:sz w:val="22"/>
+          <w:szCs w:val="22"/>
+          <w:rtl w:val="0"/>
+          <w:lang w:val="en-US"/>
+        </w:rPr>
+        <w:t xml:space="preserve"> minute</w:t>
+      </w:r>
+      <w:r>
+        <w:rPr>
+          <w:sz w:val="22"/>
+          <w:szCs w:val="22"/>
+          <w:rtl w:val="0"/>
+          <w:lang w:val="en-US"/>
+        </w:rPr>
+        <w:t xml:space="preserve">s </w:t>
+      </w:r>
+      <w:r>
+        <w:rPr>
+          <w:sz w:val="22"/>
+          <w:szCs w:val="22"/>
+          <w:rtl w:val="0"/>
+          <w:lang w:val="en-US"/>
+        </w:rPr>
+        <w:t>inside the data directory, the expired flows in SQLite format</w:t>
+      </w:r>
+      <w:r>
+        <w:rPr>
+          <w:sz w:val="22"/>
+          <w:szCs w:val="22"/>
+          <w:rtl w:val="0"/>
+          <w:lang w:val="en-US"/>
+        </w:rPr>
+        <w:t>.</w:t>
+      </w:r>
+    </w:p>
+    <w:p>
+      <w:pPr>
+        <w:pStyle w:val="Normal"/>
+        <w:rPr>
+          <w:sz w:val="22"/>
+          <w:szCs w:val="22"/>
+        </w:rPr>
+      </w:pPr>
+    </w:p>
+    <w:p>
+      <w:pPr>
+        <w:pStyle w:val="Normal"/>
+        <w:rPr>
+          <w:sz w:val="22"/>
+          <w:szCs w:val="22"/>
+        </w:rPr>
+      </w:pPr>
+      <w:r>
+        <w:rPr>
+          <w:sz w:val="22"/>
+          <w:szCs w:val="22"/>
+          <w:rtl w:val="0"/>
+          <w:lang w:val="en-US"/>
+        </w:rPr>
         <w:t>Through the Historical Interface configuration page, you can specify the ntopng interface, for which you want to load the historical data, and the date and time interval to be loaded.</w:t>
       </w:r>
     </w:p>
@@ -18266,16 +18293,142 @@
           <w:rtl w:val="0"/>
           <w:lang w:val="en-US"/>
         </w:rPr>
-        <w:t>Ntopng will load sequentially each SQLite database, previously saved in your data directory, into the time interval for the selected ntopng interface.</w:t>
-      </w:r>
-      <w:r>
-        <w:rPr>
-          <w:sz w:val="22"/>
-          <w:szCs w:val="22"/>
-          <w:rtl w:val="0"/>
-          <w:lang w:val="en-US"/>
-        </w:rPr>
-        <w:t xml:space="preserve"> </w:t>
+        <w:t>Ntopng will load sequentially each SQLite database into the time interval for the selected ntopng interface</w:t>
+      </w:r>
+      <w:r>
+        <w:rPr>
+          <w:sz w:val="22"/>
+          <w:szCs w:val="22"/>
+          <w:rtl w:val="0"/>
+          <w:lang w:val="en-US"/>
+        </w:rPr>
+        <w:t xml:space="preserve"> and </w:t>
+      </w:r>
+      <w:r>
+        <w:rPr>
+          <w:sz w:val="22"/>
+          <w:szCs w:val="22"/>
+          <w:rtl w:val="0"/>
+          <w:lang w:val="en-US"/>
+        </w:rPr>
+        <w:t>statistics and error information (i.e number of loaded flows, corrupted or missing files) of the loading process will be show you on the right side of the footer.</w:t>
+      </w:r>
+      <w:r>
+        <w:rPr>
+          <w:sz w:val="22"/>
+          <w:szCs w:val="22"/>
+        </w:rPr>
+        <w:drawing>
+          <wp:anchor distT="152400" distB="152400" distL="152400" distR="152400" simplePos="0" relativeHeight="251664384" behindDoc="0" locked="0" layoutInCell="1" allowOverlap="1">
+            <wp:simplePos x="0" y="0"/>
+            <wp:positionH relativeFrom="margin">
+              <wp:posOffset>2785427</wp:posOffset>
+            </wp:positionH>
+            <wp:positionV relativeFrom="line">
+              <wp:posOffset>261066</wp:posOffset>
+            </wp:positionV>
+            <wp:extent cx="1900661" cy="890400"/>
+            <wp:effectExtent l="0" t="0" r="0" b="0"/>
+            <wp:wrapTopAndBottom distT="152400" distB="152400"/>
+            <wp:docPr id="1073741831" name="officeArt object"/>
+            <wp:cNvGraphicFramePr/>
+            <a:graphic xmlns:a="http://schemas.openxmlformats.org/drawingml/2006/main">
+              <a:graphicData uri="http://schemas.openxmlformats.org/drawingml/2006/picture">
+                <pic:pic xmlns:pic="http://schemas.openxmlformats.org/drawingml/2006/picture">
+                  <pic:nvPicPr>
+                    <pic:cNvPr id="1073741831" name="Screen Shot 2014-09-11 at 18.51.00.png"/>
+                    <pic:cNvPicPr/>
+                  </pic:nvPicPr>
+                  <pic:blipFill>
+                    <a:blip r:embed="rId46">
+                      <a:extLst/>
+                    </a:blip>
+                    <a:stretch>
+                      <a:fillRect/>
+                    </a:stretch>
+                  </pic:blipFill>
+                  <pic:spPr>
+                    <a:xfrm>
+                      <a:off x="0" y="0"/>
+                      <a:ext cx="1900661" cy="890400"/>
+                    </a:xfrm>
+                    <a:prstGeom prst="rect">
+                      <a:avLst/>
+                    </a:prstGeom>
+                    <a:ln w="12700" cap="flat">
+                      <a:noFill/>
+                      <a:miter lim="400000"/>
+                    </a:ln>
+                    <a:effectLst/>
+                  </pic:spPr>
+                </pic:pic>
+              </a:graphicData>
+            </a:graphic>
+          </wp:anchor>
+        </w:drawing>
+      </w:r>
+      <w:r>
+        <w:rPr>
+          <w:sz w:val="22"/>
+          <w:szCs w:val="22"/>
+        </w:rPr>
+        <w:drawing>
+          <wp:anchor distT="152400" distB="152400" distL="152400" distR="152400" simplePos="0" relativeHeight="251663360" behindDoc="0" locked="0" layoutInCell="1" allowOverlap="1">
+            <wp:simplePos x="0" y="0"/>
+            <wp:positionH relativeFrom="margin">
+              <wp:posOffset>186504</wp:posOffset>
+            </wp:positionH>
+            <wp:positionV relativeFrom="line">
+              <wp:posOffset>237093</wp:posOffset>
+            </wp:positionV>
+            <wp:extent cx="2085859" cy="1121807"/>
+            <wp:effectExtent l="0" t="0" r="0" b="0"/>
+            <wp:wrapTopAndBottom distT="152400" distB="152400"/>
+            <wp:docPr id="1073741832" name="officeArt object"/>
+            <wp:cNvGraphicFramePr/>
+            <a:graphic xmlns:a="http://schemas.openxmlformats.org/drawingml/2006/main">
+              <a:graphicData uri="http://schemas.openxmlformats.org/drawingml/2006/picture">
+                <pic:pic xmlns:pic="http://schemas.openxmlformats.org/drawingml/2006/picture">
+                  <pic:nvPicPr>
+                    <pic:cNvPr id="1073741832" name="Screen Shot 2014-09-11 at 18.50.56.png"/>
+                    <pic:cNvPicPr/>
+                  </pic:nvPicPr>
+                  <pic:blipFill>
+                    <a:blip r:embed="rId47">
+                      <a:extLst/>
+                    </a:blip>
+                    <a:stretch>
+                      <a:fillRect/>
+                    </a:stretch>
+                  </pic:blipFill>
+                  <pic:spPr>
+                    <a:xfrm>
+                      <a:off x="0" y="0"/>
+                      <a:ext cx="2085859" cy="1121807"/>
+                    </a:xfrm>
+                    <a:prstGeom prst="rect">
+                      <a:avLst/>
+                    </a:prstGeom>
+                    <a:ln w="12700" cap="flat">
+                      <a:noFill/>
+                      <a:miter lim="400000"/>
+                    </a:ln>
+                    <a:effectLst/>
+                  </pic:spPr>
+                </pic:pic>
+              </a:graphicData>
+            </a:graphic>
+          </wp:anchor>
+        </w:drawing>
+      </w:r>
+      <w:r>
+        <w:rPr>
+          <w:sz w:val="22"/>
+          <w:szCs w:val="22"/>
+          <w:rtl w:val="0"/>
+          <w:lang w:val="en-US"/>
+        </w:rPr>
+        <w:t> </w:t>
       </w:r>
     </w:p>
     <w:p>
@@ -18298,7 +18451,21 @@
           <w:rtl w:val="0"/>
           <w:lang w:val="en-US"/>
         </w:rPr>
-        <w:t>Note that:</w:t>
+        <w:t>But remember that, ntopng will clean up the Historica</w:t>
+      </w:r>
+      <w:r>
+        <w:rPr>
+          <w:rtl w:val="0"/>
+          <w:lang w:val="en-US"/>
+        </w:rPr>
+        <w:t>l</w:t>
+      </w:r>
+      <w:r>
+        <w:rPr>
+          <w:rtl w:val="0"/>
+          <w:lang w:val="en-US"/>
+        </w:rPr>
+        <w:t xml:space="preserve"> Interface state before starting a new loading process.</w:t>
       </w:r>
     </w:p>
     <w:p>
@@ -18311,91 +18478,50 @@
     <w:p>
       <w:pPr>
         <w:pStyle w:val="Normal (Web)"/>
-        <w:numPr>
-          <w:ilvl w:val="1"/>
-          <w:numId w:val="159"/>
-        </w:numPr>
         <w:spacing w:before="0"/>
-        <w:ind w:left="525"/>
         <w:jc w:val="both"/>
-        <w:rPr>
-          <w:position w:val="-2"/>
-          <w:sz w:val="22"/>
-          <w:szCs w:val="22"/>
-        </w:rPr>
-      </w:pPr>
-      <w:r>
-        <w:rPr>
-          <w:rtl w:val="0"/>
-          <w:lang w:val="en-US"/>
-        </w:rPr>
-        <w:t xml:space="preserve">Before a new load, </w:t>
-      </w:r>
-      <w:r>
-        <w:rPr>
-          <w:rtl w:val="0"/>
-          <w:lang w:val="en-US"/>
-        </w:rPr>
-        <w:t xml:space="preserve">ntopng will clean up the </w:t>
-      </w:r>
-      <w:r>
-        <w:rPr>
-          <w:rtl w:val="0"/>
-          <w:lang w:val="en-US"/>
-        </w:rPr>
-        <w:t xml:space="preserve">Historical </w:t>
-      </w:r>
-      <w:r>
-        <w:rPr>
-          <w:rtl w:val="0"/>
-          <w:lang w:val="en-US"/>
-        </w:rPr>
-        <w:t xml:space="preserve">interface </w:t>
-      </w:r>
-      <w:r>
-        <w:rPr>
-          <w:rtl w:val="0"/>
-          <w:lang w:val="en-US"/>
-        </w:rPr>
-        <w:t>state</w:t>
-      </w:r>
-      <w:r>
-        <w:rPr>
-          <w:rtl w:val="0"/>
-          <w:lang w:val="en-US"/>
-        </w:rPr>
-        <w:t>.</w:t>
-      </w:r>
-    </w:p>
-    <w:p>
-      <w:pPr>
-        <w:pStyle w:val="Normal (Web)"/>
-        <w:numPr>
-          <w:ilvl w:val="1"/>
-          <w:numId w:val="160"/>
-        </w:numPr>
-        <w:spacing w:before="60"/>
-        <w:ind w:left="525"/>
-        <w:jc w:val="both"/>
-        <w:rPr>
-          <w:position w:val="-2"/>
-          <w:sz w:val="22"/>
-          <w:szCs w:val="22"/>
-        </w:rPr>
-      </w:pPr>
-      <w:r>
-        <w:rPr>
-          <w:rtl w:val="0"/>
-          <w:lang w:val="en-US"/>
-        </w:rPr>
-        <w:t>Some statistics and error information (i.e number of loaded flows, corrupted or missing files) about the loading process will be show you into the footer</w:t>
-      </w:r>
-      <w:r>
-        <w:rPr>
-          <w:rtl w:val="0"/>
-          <w:lang w:val="en-US"/>
-        </w:rPr>
-        <w:t>.</w:t>
+      </w:pPr>
+      <w:r>
+        <w:rPr>
+          <w:rtl w:val="0"/>
+          <w:lang w:val="en-US"/>
+        </w:rPr>
+        <w:t>You can use the Historical Interface as a standard ntopng interface, you</w:t>
+      </w:r>
+      <w:r>
+        <w:rPr>
+          <w:rtl w:val="0"/>
+          <w:lang w:val="en-US"/>
+        </w:rPr>
+        <w:t xml:space="preserve"> will find the same reports</w:t>
+      </w:r>
+      <w:r>
+        <w:rPr>
+          <w:rtl w:val="0"/>
+          <w:lang w:val="en-US"/>
+        </w:rPr>
+        <w:t> </w:t>
+      </w:r>
+      <w:r>
+        <w:rPr>
+          <w:rtl w:val="0"/>
+          <w:lang w:val="en-US"/>
+        </w:rPr>
+        <w:t>shown in case of the real time network traffic</w:t>
+      </w:r>
+      <w:r>
+        <w:rPr>
+          <w:rtl w:val="0"/>
+          <w:lang w:val="en-US"/>
+        </w:rPr>
+        <w:t xml:space="preserve"> b</w:t>
+      </w:r>
+      <w:r>
+        <w:rPr>
+          <w:rtl w:val="0"/>
+          <w:lang w:val="en-US"/>
+        </w:rPr>
+        <w:t>ut now each reports is based on the loaded historical data.</w:t>
       </w:r>
     </w:p>
     <w:p>
@@ -18558,7 +18684,7 @@
         <w:pStyle w:val="Heading 1"/>
         <w:numPr>
           <w:ilvl w:val="0"/>
-          <w:numId w:val="161"/>
+          <w:numId w:val="159"/>
         </w:numPr>
         <w:spacing w:after="200"/>
         <w:rPr>
@@ -18584,7 +18710,7 @@
         <w:pStyle w:val="Normal"/>
         <w:numPr>
           <w:ilvl w:val="0"/>
-          <w:numId w:val="164"/>
+          <w:numId w:val="162"/>
         </w:numPr>
         <w:tabs>
           <w:tab w:val="num" w:pos="720"/>
@@ -18607,7 +18733,7 @@
         </w:rPr>
         <w:t xml:space="preserve">ntopng, </w:t>
       </w:r>
-      <w:hyperlink r:id="rId46" w:history="1">
+      <w:hyperlink r:id="rId48" w:history="1">
         <w:r>
           <w:rPr>
             <w:rStyle w:val="Hyperlink.4"/>
@@ -18626,7 +18752,7 @@
         <w:pStyle w:val="Normal"/>
         <w:numPr>
           <w:ilvl w:val="0"/>
-          <w:numId w:val="164"/>
+          <w:numId w:val="162"/>
         </w:numPr>
         <w:tabs>
           <w:tab w:val="num" w:pos="720"/>
@@ -18649,7 +18775,7 @@
         </w:rPr>
         <w:t xml:space="preserve">redis, </w:t>
       </w:r>
-      <w:hyperlink r:id="rId47" w:history="1">
+      <w:hyperlink r:id="rId49" w:history="1">
         <w:r>
           <w:rPr>
             <w:rStyle w:val="Hyperlink.5"/>
@@ -18669,7 +18795,7 @@
         <w:pStyle w:val="Normal"/>
         <w:numPr>
           <w:ilvl w:val="0"/>
-          <w:numId w:val="164"/>
+          <w:numId w:val="162"/>
         </w:numPr>
         <w:tabs>
           <w:tab w:val="num" w:pos="720"/>
@@ -18692,7 +18818,7 @@
         </w:rPr>
         <w:t xml:space="preserve">sqlite, </w:t>
       </w:r>
-      <w:hyperlink r:id="rId48" w:history="1">
+      <w:hyperlink r:id="rId50" w:history="1">
         <w:r>
           <w:rPr>
             <w:rStyle w:val="Hyperlink.4"/>
@@ -18711,7 +18837,7 @@
         <w:pStyle w:val="Normal"/>
         <w:numPr>
           <w:ilvl w:val="0"/>
-          <w:numId w:val="164"/>
+          <w:numId w:val="162"/>
         </w:numPr>
         <w:tabs>
           <w:tab w:val="num" w:pos="720"/>
@@ -18734,7 +18860,7 @@
         </w:rPr>
         <w:t xml:space="preserve">lua, </w:t>
       </w:r>
-      <w:hyperlink r:id="rId49" w:history="1">
+      <w:hyperlink r:id="rId51" w:history="1">
         <w:r>
           <w:rPr>
             <w:rStyle w:val="Link"/>
@@ -18750,7 +18876,7 @@
         <w:pStyle w:val="Normal"/>
         <w:numPr>
           <w:ilvl w:val="0"/>
-          <w:numId w:val="164"/>
+          <w:numId w:val="162"/>
         </w:numPr>
         <w:tabs>
           <w:tab w:val="num" w:pos="720"/>
@@ -18773,7 +18899,7 @@
         </w:rPr>
         <w:t xml:space="preserve">http:bl, </w:t>
       </w:r>
-      <w:hyperlink r:id="rId50" w:history="1">
+      <w:hyperlink r:id="rId52" w:history="1">
         <w:r>
           <w:rPr>
             <w:rStyle w:val="Link"/>
@@ -18802,7 +18928,7 @@
         <w:pStyle w:val="Heading 1"/>
         <w:numPr>
           <w:ilvl w:val="0"/>
-          <w:numId w:val="165"/>
+          <w:numId w:val="163"/>
         </w:numPr>
         <w:spacing w:after="200"/>
         <w:rPr>
@@ -18840,7 +18966,7 @@
         <w:pStyle w:val="Normal"/>
         <w:numPr>
           <w:ilvl w:val="0"/>
-          <w:numId w:val="166"/>
+          <w:numId w:val="164"/>
         </w:numPr>
         <w:tabs>
           <w:tab w:val="num" w:pos="720"/>
@@ -18872,7 +18998,7 @@
         </w:rPr>
         <w:t xml:space="preserve">, </w:t>
       </w:r>
-      <w:hyperlink r:id="rId51" w:history="1">
+      <w:hyperlink r:id="rId53" w:history="1">
         <w:r>
           <w:rPr>
             <w:rStyle w:val="Link"/>
@@ -19646,7 +19772,7 @@
         </w:rPr>
         <w:t xml:space="preserve">Documentation is generated using the doxygen tool ( 1.8 or higher)  that uses </w:t>
       </w:r>
-      <w:hyperlink r:id="rId52" w:history="1">
+      <w:hyperlink r:id="rId54" w:history="1">
         <w:r>
           <w:rPr>
             <w:rStyle w:val="Hyperlink.4"/>
@@ -19705,7 +19831,7 @@
         </w:rPr>
         <w:t xml:space="preserve">In order to generate the documentation for the Lua API you need to install the </w:t>
       </w:r>
-      <w:hyperlink r:id="rId53" w:history="1">
+      <w:hyperlink r:id="rId55" w:history="1">
         <w:r>
           <w:rPr>
             <w:rStyle w:val="Hyperlink.4"/>
@@ -19927,7 +20053,7 @@
         </w:rPr>
         <w:t xml:space="preserve">git clone </w:t>
       </w:r>
-      <w:hyperlink r:id="rId54" w:history="1">
+      <w:hyperlink r:id="rId56" w:history="1">
         <w:r>
           <w:rPr>
             <w:rStyle w:val="Hyperlink.6"/>
@@ -20203,7 +20329,7 @@
         <w:pStyle w:val="Normal"/>
         <w:numPr>
           <w:ilvl w:val="0"/>
-          <w:numId w:val="167"/>
+          <w:numId w:val="165"/>
         </w:numPr>
         <w:tabs>
           <w:tab w:val="num" w:pos="360"/>
@@ -20286,7 +20412,7 @@
         <w:pStyle w:val="Normal"/>
         <w:numPr>
           <w:ilvl w:val="0"/>
-          <w:numId w:val="167"/>
+          <w:numId w:val="165"/>
         </w:numPr>
         <w:tabs>
           <w:tab w:val="num" w:pos="360"/>
@@ -20341,7 +20467,7 @@
         <w:pStyle w:val="Normal"/>
         <w:numPr>
           <w:ilvl w:val="0"/>
-          <w:numId w:val="167"/>
+          <w:numId w:val="165"/>
         </w:numPr>
         <w:tabs>
           <w:tab w:val="num" w:pos="360"/>
@@ -20388,7 +20514,7 @@
         <w:pStyle w:val="Normal"/>
         <w:numPr>
           <w:ilvl w:val="1"/>
-          <w:numId w:val="167"/>
+          <w:numId w:val="165"/>
         </w:numPr>
         <w:tabs>
           <w:tab w:val="num" w:pos="1008"/>
@@ -20444,7 +20570,7 @@
         <w:pStyle w:val="Normal"/>
         <w:numPr>
           <w:ilvl w:val="1"/>
-          <w:numId w:val="167"/>
+          <w:numId w:val="165"/>
         </w:numPr>
         <w:tabs>
           <w:tab w:val="num" w:pos="1008"/>
@@ -20500,7 +20626,7 @@
         <w:pStyle w:val="Normal"/>
         <w:numPr>
           <w:ilvl w:val="0"/>
-          <w:numId w:val="167"/>
+          <w:numId w:val="165"/>
         </w:numPr>
         <w:tabs>
           <w:tab w:val="num" w:pos="360"/>
@@ -21761,10 +21887,10 @@
       <w:bookmarkEnd w:id="0"/>
     </w:p>
     <w:sectPr>
-      <w:headerReference w:type="default" r:id="rId55"/>
-      <w:headerReference w:type="first" r:id="rId56"/>
-      <w:footerReference w:type="default" r:id="rId57"/>
-      <w:footerReference w:type="first" r:id="rId58"/>
+      <w:headerReference w:type="default" r:id="rId57"/>
+      <w:headerReference w:type="first" r:id="rId58"/>
+      <w:footerReference w:type="default" r:id="rId59"/>
+      <w:footerReference w:type="first" r:id="rId60"/>
       <w:pgSz w:w="11907" w:h="16840" w:orient="portrait"/>
       <w:pgMar w:top="1440" w:right="1797" w:bottom="1440" w:left="1797" w:header="720" w:footer="720"/>
       <w:titlePg w:val="1"/>
@@ -48466,320 +48592,6 @@
   </w:abstractNum>
   <w:abstractNum w:abstractNumId="158">
     <w:multiLevelType w:val="multilevel"/>
-    <w:styleLink w:val="Bullet"/>
-    <w:lvl w:ilvl="0">
-      <w:start w:val="1"/>
-      <w:numFmt w:val="bullet"/>
-      <w:suff w:val="tab"/>
-      <w:lvlText w:val="•"/>
-      <w:lvlJc w:val="left"/>
-      <w:pPr>
-        <w:tabs>
-          <w:tab w:val="num" w:pos="165"/>
-          <w:tab w:val="clear" w:pos="0"/>
-        </w:tabs>
-        <w:ind w:left="165" w:hanging="165"/>
-      </w:pPr>
-      <w:rPr>
-        <w:position w:val="-2"/>
-      </w:rPr>
-    </w:lvl>
-    <w:lvl w:ilvl="1">
-      <w:start w:val="0"/>
-      <w:numFmt w:val="bullet"/>
-      <w:suff w:val="tab"/>
-      <w:lvlText w:val="•"/>
-      <w:lvlJc w:val="left"/>
-      <w:pPr>
-        <w:tabs>
-          <w:tab w:val="num" w:pos="525"/>
-          <w:tab w:val="clear" w:pos="0"/>
-        </w:tabs>
-        <w:ind w:left="525" w:hanging="165"/>
-      </w:pPr>
-      <w:rPr>
-        <w:position w:val="-2"/>
-      </w:rPr>
-    </w:lvl>
-    <w:lvl w:ilvl="2">
-      <w:start w:val="1"/>
-      <w:numFmt w:val="bullet"/>
-      <w:suff w:val="tab"/>
-      <w:lvlText w:val="•"/>
-      <w:lvlJc w:val="left"/>
-      <w:pPr>
-        <w:tabs>
-          <w:tab w:val="num" w:pos="885"/>
-          <w:tab w:val="clear" w:pos="0"/>
-        </w:tabs>
-        <w:ind w:left="885" w:hanging="165"/>
-      </w:pPr>
-      <w:rPr>
-        <w:position w:val="-2"/>
-      </w:rPr>
-    </w:lvl>
-    <w:lvl w:ilvl="3">
-      <w:start w:val="1"/>
-      <w:numFmt w:val="bullet"/>
-      <w:suff w:val="tab"/>
-      <w:lvlText w:val="•"/>
-      <w:lvlJc w:val="left"/>
-      <w:pPr>
-        <w:tabs>
-          <w:tab w:val="num" w:pos="1245"/>
-          <w:tab w:val="clear" w:pos="0"/>
-        </w:tabs>
-        <w:ind w:left="1245" w:hanging="165"/>
-      </w:pPr>
-      <w:rPr>
-        <w:position w:val="-2"/>
-      </w:rPr>
-    </w:lvl>
-    <w:lvl w:ilvl="4">
-      <w:start w:val="1"/>
-      <w:numFmt w:val="bullet"/>
-      <w:suff w:val="tab"/>
-      <w:lvlText w:val="•"/>
-      <w:lvlJc w:val="left"/>
-      <w:pPr>
-        <w:tabs>
-          <w:tab w:val="num" w:pos="1605"/>
-          <w:tab w:val="clear" w:pos="0"/>
-        </w:tabs>
-        <w:ind w:left="1605" w:hanging="165"/>
-      </w:pPr>
-      <w:rPr>
-        <w:position w:val="-2"/>
-      </w:rPr>
-    </w:lvl>
-    <w:lvl w:ilvl="5">
-      <w:start w:val="1"/>
-      <w:numFmt w:val="bullet"/>
-      <w:suff w:val="tab"/>
-      <w:lvlText w:val="•"/>
-      <w:lvlJc w:val="left"/>
-      <w:pPr>
-        <w:tabs>
-          <w:tab w:val="num" w:pos="1965"/>
-          <w:tab w:val="clear" w:pos="0"/>
-        </w:tabs>
-        <w:ind w:left="1965" w:hanging="165"/>
-      </w:pPr>
-      <w:rPr>
-        <w:position w:val="-2"/>
-      </w:rPr>
-    </w:lvl>
-    <w:lvl w:ilvl="6">
-      <w:start w:val="1"/>
-      <w:numFmt w:val="bullet"/>
-      <w:suff w:val="tab"/>
-      <w:lvlText w:val="•"/>
-      <w:lvlJc w:val="left"/>
-      <w:pPr>
-        <w:tabs>
-          <w:tab w:val="num" w:pos="2325"/>
-          <w:tab w:val="clear" w:pos="0"/>
-        </w:tabs>
-        <w:ind w:left="2325" w:hanging="165"/>
-      </w:pPr>
-      <w:rPr>
-        <w:position w:val="-2"/>
-      </w:rPr>
-    </w:lvl>
-    <w:lvl w:ilvl="7">
-      <w:start w:val="1"/>
-      <w:numFmt w:val="bullet"/>
-      <w:suff w:val="tab"/>
-      <w:lvlText w:val="•"/>
-      <w:lvlJc w:val="left"/>
-      <w:pPr>
-        <w:tabs>
-          <w:tab w:val="num" w:pos="2685"/>
-          <w:tab w:val="clear" w:pos="0"/>
-        </w:tabs>
-        <w:ind w:left="2685" w:hanging="165"/>
-      </w:pPr>
-      <w:rPr>
-        <w:position w:val="-2"/>
-      </w:rPr>
-    </w:lvl>
-    <w:lvl w:ilvl="8">
-      <w:start w:val="1"/>
-      <w:numFmt w:val="bullet"/>
-      <w:suff w:val="tab"/>
-      <w:lvlText w:val="•"/>
-      <w:lvlJc w:val="left"/>
-      <w:pPr>
-        <w:tabs>
-          <w:tab w:val="num" w:pos="3045"/>
-          <w:tab w:val="clear" w:pos="0"/>
-        </w:tabs>
-        <w:ind w:left="3045" w:hanging="165"/>
-      </w:pPr>
-      <w:rPr>
-        <w:position w:val="-2"/>
-      </w:rPr>
-    </w:lvl>
-  </w:abstractNum>
-  <w:abstractNum w:abstractNumId="159">
-    <w:multiLevelType w:val="multilevel"/>
-    <w:styleLink w:val="Bullet"/>
-    <w:lvl w:ilvl="0">
-      <w:start w:val="1"/>
-      <w:numFmt w:val="bullet"/>
-      <w:suff w:val="tab"/>
-      <w:lvlText w:val="•"/>
-      <w:lvlJc w:val="left"/>
-      <w:pPr>
-        <w:tabs>
-          <w:tab w:val="num" w:pos="165"/>
-          <w:tab w:val="clear" w:pos="0"/>
-        </w:tabs>
-        <w:ind w:left="165" w:hanging="165"/>
-      </w:pPr>
-      <w:rPr>
-        <w:position w:val="-2"/>
-      </w:rPr>
-    </w:lvl>
-    <w:lvl w:ilvl="1">
-      <w:start w:val="0"/>
-      <w:numFmt w:val="bullet"/>
-      <w:suff w:val="tab"/>
-      <w:lvlText w:val="•"/>
-      <w:lvlJc w:val="left"/>
-      <w:pPr>
-        <w:tabs>
-          <w:tab w:val="num" w:pos="525"/>
-          <w:tab w:val="clear" w:pos="0"/>
-        </w:tabs>
-        <w:ind w:left="525" w:hanging="165"/>
-      </w:pPr>
-      <w:rPr>
-        <w:position w:val="-2"/>
-      </w:rPr>
-    </w:lvl>
-    <w:lvl w:ilvl="2">
-      <w:start w:val="1"/>
-      <w:numFmt w:val="bullet"/>
-      <w:suff w:val="tab"/>
-      <w:lvlText w:val="•"/>
-      <w:lvlJc w:val="left"/>
-      <w:pPr>
-        <w:tabs>
-          <w:tab w:val="num" w:pos="885"/>
-          <w:tab w:val="clear" w:pos="0"/>
-        </w:tabs>
-        <w:ind w:left="885" w:hanging="165"/>
-      </w:pPr>
-      <w:rPr>
-        <w:position w:val="-2"/>
-      </w:rPr>
-    </w:lvl>
-    <w:lvl w:ilvl="3">
-      <w:start w:val="1"/>
-      <w:numFmt w:val="bullet"/>
-      <w:suff w:val="tab"/>
-      <w:lvlText w:val="•"/>
-      <w:lvlJc w:val="left"/>
-      <w:pPr>
-        <w:tabs>
-          <w:tab w:val="num" w:pos="1245"/>
-          <w:tab w:val="clear" w:pos="0"/>
-        </w:tabs>
-        <w:ind w:left="1245" w:hanging="165"/>
-      </w:pPr>
-      <w:rPr>
-        <w:position w:val="-2"/>
-      </w:rPr>
-    </w:lvl>
-    <w:lvl w:ilvl="4">
-      <w:start w:val="1"/>
-      <w:numFmt w:val="bullet"/>
-      <w:suff w:val="tab"/>
-      <w:lvlText w:val="•"/>
-      <w:lvlJc w:val="left"/>
-      <w:pPr>
-        <w:tabs>
-          <w:tab w:val="num" w:pos="1605"/>
-          <w:tab w:val="clear" w:pos="0"/>
-        </w:tabs>
-        <w:ind w:left="1605" w:hanging="165"/>
-      </w:pPr>
-      <w:rPr>
-        <w:position w:val="-2"/>
-      </w:rPr>
-    </w:lvl>
-    <w:lvl w:ilvl="5">
-      <w:start w:val="1"/>
-      <w:numFmt w:val="bullet"/>
-      <w:suff w:val="tab"/>
-      <w:lvlText w:val="•"/>
-      <w:lvlJc w:val="left"/>
-      <w:pPr>
-        <w:tabs>
-          <w:tab w:val="num" w:pos="1965"/>
-          <w:tab w:val="clear" w:pos="0"/>
-        </w:tabs>
-        <w:ind w:left="1965" w:hanging="165"/>
-      </w:pPr>
-      <w:rPr>
-        <w:position w:val="-2"/>
-      </w:rPr>
-    </w:lvl>
-    <w:lvl w:ilvl="6">
-      <w:start w:val="1"/>
-      <w:numFmt w:val="bullet"/>
-      <w:suff w:val="tab"/>
-      <w:lvlText w:val="•"/>
-      <w:lvlJc w:val="left"/>
-      <w:pPr>
-        <w:tabs>
-          <w:tab w:val="num" w:pos="2325"/>
-          <w:tab w:val="clear" w:pos="0"/>
-        </w:tabs>
-        <w:ind w:left="2325" w:hanging="165"/>
-      </w:pPr>
-      <w:rPr>
-        <w:position w:val="-2"/>
-      </w:rPr>
-    </w:lvl>
-    <w:lvl w:ilvl="7">
-      <w:start w:val="1"/>
-      <w:numFmt w:val="bullet"/>
-      <w:suff w:val="tab"/>
-      <w:lvlText w:val="•"/>
-      <w:lvlJc w:val="left"/>
-      <w:pPr>
-        <w:tabs>
-          <w:tab w:val="num" w:pos="2685"/>
-          <w:tab w:val="clear" w:pos="0"/>
-        </w:tabs>
-        <w:ind w:left="2685" w:hanging="165"/>
-      </w:pPr>
-      <w:rPr>
-        <w:position w:val="-2"/>
-      </w:rPr>
-    </w:lvl>
-    <w:lvl w:ilvl="8">
-      <w:start w:val="1"/>
-      <w:numFmt w:val="bullet"/>
-      <w:suff w:val="tab"/>
-      <w:lvlText w:val="•"/>
-      <w:lvlJc w:val="left"/>
-      <w:pPr>
-        <w:tabs>
-          <w:tab w:val="num" w:pos="3045"/>
-          <w:tab w:val="clear" w:pos="0"/>
-        </w:tabs>
-        <w:ind w:left="3045" w:hanging="165"/>
-      </w:pPr>
-      <w:rPr>
-        <w:position w:val="-2"/>
-      </w:rPr>
-    </w:lvl>
-  </w:abstractNum>
-  <w:abstractNum w:abstractNumId="160">
-    <w:multiLevelType w:val="multilevel"/>
     <w:styleLink w:val="List 0"/>
     <w:lvl w:ilvl="0">
       <w:start w:val="7"/>
@@ -48933,7 +48745,7 @@
       </w:rPr>
     </w:lvl>
   </w:abstractNum>
-  <w:abstractNum w:abstractNumId="161">
+  <w:abstractNum w:abstractNumId="159">
     <w:multiLevelType w:val="multilevel"/>
     <w:lvl w:ilvl="0">
       <w:start w:val="1"/>
@@ -49116,7 +48928,7 @@
       </w:rPr>
     </w:lvl>
   </w:abstractNum>
-  <w:abstractNum w:abstractNumId="162">
+  <w:abstractNum w:abstractNumId="160">
     <w:multiLevelType w:val="multilevel"/>
     <w:lvl w:ilvl="0">
       <w:start w:val="1"/>
@@ -49227,7 +49039,7 @@
       </w:rPr>
     </w:lvl>
   </w:abstractNum>
-  <w:abstractNum w:abstractNumId="163">
+  <w:abstractNum w:abstractNumId="161">
     <w:multiLevelType w:val="multilevel"/>
     <w:styleLink w:val="List 15"/>
     <w:lvl w:ilvl="0">
@@ -49411,7 +49223,7 @@
       </w:rPr>
     </w:lvl>
   </w:abstractNum>
-  <w:abstractNum w:abstractNumId="164">
+  <w:abstractNum w:abstractNumId="162">
     <w:multiLevelType w:val="multilevel"/>
     <w:styleLink w:val="List 3"/>
     <w:lvl w:ilvl="0">
@@ -49566,7 +49378,7 @@
       </w:rPr>
     </w:lvl>
   </w:abstractNum>
-  <w:abstractNum w:abstractNumId="165">
+  <w:abstractNum w:abstractNumId="163">
     <w:multiLevelType w:val="multilevel"/>
     <w:styleLink w:val="List 15"/>
     <w:lvl w:ilvl="0">
@@ -49750,7 +49562,7 @@
       </w:rPr>
     </w:lvl>
   </w:abstractNum>
-  <w:abstractNum w:abstractNumId="166">
+  <w:abstractNum w:abstractNumId="164">
     <w:multiLevelType w:val="multilevel"/>
     <w:styleLink w:val="Legal"/>
     <w:lvl w:ilvl="0">
@@ -50419,12 +50231,6 @@
   </w:num>
   <w:num w:numId="165">
     <w:abstractNumId w:val="164"/>
-  </w:num>
-  <w:num w:numId="166">
-    <w:abstractNumId w:val="165"/>
-  </w:num>
-  <w:num w:numId="167">
-    <w:abstractNumId w:val="166"/>
   </w:num>
 </w:numbering>
 </file>
@@ -51231,7 +51037,7 @@
     <w:next w:val="List 15"/>
     <w:pPr>
       <w:numPr>
-        <w:numId w:val="162"/>
+        <w:numId w:val="160"/>
       </w:numPr>
     </w:pPr>
   </w:style>
@@ -51240,7 +51046,7 @@
     <w:next w:val="List 25"/>
     <w:pPr>
       <w:numPr>
-        <w:numId w:val="163"/>
+        <w:numId w:val="161"/>
       </w:numPr>
     </w:pPr>
   </w:style>

</xml_diff>